<commit_message>
Adding in final version of report
</commit_message>
<xml_diff>
--- a/Final_Report.docx
+++ b/Final_Report.docx
@@ -4,161 +4,331 @@
   <w:body>
     <w:p>
       <w:pPr>
-        <w:shd w:val="clear" w:color="auto" w:fill="FFFFFF"/>
-        <w:spacing w:after="240"/>
-        <w:rPr>
-          <w:rFonts w:ascii="Helvetica" w:eastAsia="Times New Roman" w:hAnsi="Helvetica" w:cs="Times New Roman"/>
-          <w:color w:val="24292E"/>
-        </w:rPr>
-      </w:pPr>
-      <w:r>
-        <w:rPr>
-          <w:rFonts w:ascii="Helvetica" w:eastAsia="Times New Roman" w:hAnsi="Helvetica" w:cs="Times New Roman"/>
-          <w:color w:val="24292E"/>
-        </w:rPr>
-        <w:t xml:space="preserve">You will write a project </w:t>
-      </w:r>
-      <w:proofErr w:type="gramStart"/>
-      <w:r>
-        <w:rPr>
-          <w:rFonts w:ascii="Helvetica" w:eastAsia="Times New Roman" w:hAnsi="Helvetica" w:cs="Times New Roman"/>
-          <w:color w:val="24292E"/>
-        </w:rPr>
-        <w:t>report,</w:t>
-      </w:r>
-      <w:proofErr w:type="gramEnd"/>
-      <w:r>
-        <w:rPr>
-          <w:rFonts w:ascii="Helvetica" w:eastAsia="Times New Roman" w:hAnsi="Helvetica" w:cs="Times New Roman"/>
-          <w:color w:val="24292E"/>
-        </w:rPr>
-        <w:t xml:space="preserve"> this report need not be long but should answer questions such as:</w:t>
+        <w:jc w:val="right"/>
+      </w:pPr>
+      <w:r>
+        <w:t>Elliot Parrish</w:t>
       </w:r>
     </w:p>
     <w:p>
       <w:pPr>
-        <w:numPr>
-          <w:ilvl w:val="0"/>
-          <w:numId w:val="1"/>
-        </w:numPr>
-        <w:shd w:val="clear" w:color="auto" w:fill="FFFFFF"/>
-        <w:spacing w:before="100" w:beforeAutospacing="1" w:after="100" w:afterAutospacing="1"/>
-        <w:rPr>
-          <w:rFonts w:ascii="Helvetica" w:eastAsia="Times New Roman" w:hAnsi="Helvetica" w:cs="Times New Roman"/>
-          <w:color w:val="24292E"/>
-        </w:rPr>
-      </w:pPr>
-      <w:r>
-        <w:rPr>
-          <w:rFonts w:ascii="Helvetica" w:eastAsia="Times New Roman" w:hAnsi="Helvetica" w:cs="Times New Roman"/>
-          <w:color w:val="24292E"/>
-        </w:rPr>
-        <w:t>What did you learn as part of this project?</w:t>
+        <w:jc w:val="right"/>
+      </w:pPr>
+      <w:r>
+        <w:t>CSC 627</w:t>
       </w:r>
     </w:p>
     <w:p>
       <w:pPr>
-        <w:numPr>
-          <w:ilvl w:val="0"/>
-          <w:numId w:val="1"/>
-        </w:numPr>
-        <w:shd w:val="clear" w:color="auto" w:fill="FFFFFF"/>
-        <w:spacing w:before="60" w:after="100" w:afterAutospacing="1"/>
-        <w:rPr>
-          <w:rFonts w:ascii="Helvetica" w:eastAsia="Times New Roman" w:hAnsi="Helvetica" w:cs="Times New Roman"/>
-          <w:color w:val="24292E"/>
-        </w:rPr>
-      </w:pPr>
-      <w:r>
-        <w:rPr>
-          <w:rFonts w:ascii="Helvetica" w:eastAsia="Times New Roman" w:hAnsi="Helvetica" w:cs="Times New Roman"/>
-          <w:color w:val="24292E"/>
-        </w:rPr>
-        <w:t>How did the prototyping help you?</w:t>
+        <w:jc w:val="right"/>
+      </w:pPr>
+      <w:r>
+        <w:t>Z1832314</w:t>
       </w:r>
     </w:p>
     <w:p>
       <w:pPr>
-        <w:numPr>
-          <w:ilvl w:val="0"/>
-          <w:numId w:val="1"/>
-        </w:numPr>
-        <w:shd w:val="clear" w:color="auto" w:fill="FFFFFF"/>
-        <w:spacing w:before="60" w:after="100" w:afterAutospacing="1"/>
-        <w:rPr>
-          <w:rFonts w:ascii="Helvetica" w:eastAsia="Times New Roman" w:hAnsi="Helvetica" w:cs="Times New Roman"/>
-          <w:color w:val="24292E"/>
-        </w:rPr>
-      </w:pPr>
-      <w:r>
-        <w:rPr>
-          <w:rFonts w:ascii="Helvetica" w:eastAsia="Times New Roman" w:hAnsi="Helvetica" w:cs="Times New Roman"/>
-          <w:color w:val="24292E"/>
-        </w:rPr>
-        <w:t>How did you address feedback/suggestions from the customer?</w:t>
-      </w:r>
+        <w:jc w:val="both"/>
+      </w:pPr>
     </w:p>
     <w:p>
       <w:pPr>
-        <w:numPr>
-          <w:ilvl w:val="0"/>
-          <w:numId w:val="1"/>
-        </w:numPr>
-        <w:shd w:val="clear" w:color="auto" w:fill="FFFFFF"/>
-        <w:spacing w:before="60" w:after="100" w:afterAutospacing="1"/>
-        <w:rPr>
-          <w:rFonts w:ascii="Helvetica" w:eastAsia="Times New Roman" w:hAnsi="Helvetica" w:cs="Times New Roman"/>
-          <w:color w:val="24292E"/>
-        </w:rPr>
-      </w:pPr>
-      <w:r>
-        <w:rPr>
-          <w:rFonts w:ascii="Helvetica" w:eastAsia="Times New Roman" w:hAnsi="Helvetica" w:cs="Times New Roman"/>
-          <w:color w:val="24292E"/>
-        </w:rPr>
-        <w:t>What would you do different the next time?</w:t>
+        <w:jc w:val="both"/>
+      </w:pPr>
+      <w:r>
+        <w:t>For this project, I used R</w:t>
+      </w:r>
+      <w:r>
+        <w:t>; t</w:t>
+      </w:r>
+      <w:r>
+        <w:t xml:space="preserve">his is my first large undertaking </w:t>
+      </w:r>
+      <w:r>
+        <w:t>using R</w:t>
+      </w:r>
+      <w:r>
+        <w:t>.</w:t>
+      </w:r>
+      <w:r>
+        <w:t xml:space="preserve"> </w:t>
+      </w:r>
+      <w:r>
+        <w:t>It was very interesting learning the successes and faults of R</w:t>
+      </w:r>
+      <w:r>
+        <w:t xml:space="preserve">. For example, I learned that it is difficult, if not impossible to set a </w:t>
+      </w:r>
+      <w:r>
+        <w:t xml:space="preserve">global variable </w:t>
+      </w:r>
+      <w:r>
+        <w:t>to refer</w:t>
+      </w:r>
+      <w:r>
+        <w:t xml:space="preserve">ence a column </w:t>
+      </w:r>
+      <w:r>
+        <w:t>by string.</w:t>
+      </w:r>
+      <w:r>
+        <w:t xml:space="preserve"> </w:t>
+      </w:r>
+      <w:r>
+        <w:t xml:space="preserve">This </w:t>
+      </w:r>
+      <w:r>
+        <w:t>was</w:t>
+      </w:r>
+      <w:r>
+        <w:t xml:space="preserve"> also my first time </w:t>
+      </w:r>
+      <w:r>
+        <w:t xml:space="preserve">creating an animation. </w:t>
+      </w:r>
+      <w:r>
+        <w:t xml:space="preserve">I </w:t>
+      </w:r>
+      <w:r>
+        <w:t xml:space="preserve">found it </w:t>
+      </w:r>
+      <w:r>
+        <w:t>a challeng</w:t>
+      </w:r>
+      <w:r>
+        <w:t xml:space="preserve">ing and </w:t>
+      </w:r>
+      <w:r>
+        <w:t xml:space="preserve">intruiging </w:t>
+      </w:r>
+      <w:r>
+        <w:t xml:space="preserve">endeavor. </w:t>
       </w:r>
     </w:p>
     <w:p>
       <w:pPr>
-        <w:numPr>
-          <w:ilvl w:val="0"/>
-          <w:numId w:val="1"/>
-        </w:numPr>
-        <w:shd w:val="clear" w:color="auto" w:fill="FFFFFF"/>
-        <w:spacing w:before="60" w:after="100" w:afterAutospacing="1"/>
-        <w:rPr>
-          <w:rFonts w:ascii="Helvetica" w:eastAsia="Times New Roman" w:hAnsi="Helvetica" w:cs="Times New Roman"/>
-          <w:color w:val="24292E"/>
-        </w:rPr>
-      </w:pPr>
-      <w:r>
-        <w:rPr>
-          <w:rFonts w:ascii="Helvetica" w:eastAsia="Times New Roman" w:hAnsi="Helvetica" w:cs="Times New Roman"/>
-          <w:color w:val="24292E"/>
-        </w:rPr>
-        <w:t>What was the biggest challenge in this project?</w:t>
-      </w:r>
+        <w:jc w:val="both"/>
+      </w:pPr>
     </w:p>
     <w:p>
       <w:pPr>
-        <w:shd w:val="clear" w:color="auto" w:fill="FFFFFF"/>
-        <w:spacing w:after="100" w:afterAutospacing="1"/>
-        <w:rPr>
-          <w:rFonts w:ascii="Helvetica" w:eastAsia="Times New Roman" w:hAnsi="Helvetica" w:cs="Times New Roman"/>
-          <w:color w:val="24292E"/>
-        </w:rPr>
-      </w:pPr>
-      <w:r>
-        <w:rPr>
-          <w:rFonts w:ascii="Helvetica" w:eastAsia="Times New Roman" w:hAnsi="Helvetica" w:cs="Times New Roman"/>
-          <w:color w:val="24292E"/>
-        </w:rPr>
-        <w:t>This can be as short as one paragraph to as long as one page and you must use good grammar and spelling.</w:t>
+        <w:jc w:val="both"/>
+      </w:pPr>
+      <w:r>
+        <w:t xml:space="preserve">Prototyping </w:t>
+      </w:r>
+      <w:r>
+        <w:t xml:space="preserve">is a </w:t>
+      </w:r>
+      <w:r>
+        <w:t xml:space="preserve">great </w:t>
+      </w:r>
+      <w:r>
+        <w:t>tool for planning a project</w:t>
+      </w:r>
+      <w:r>
+        <w:t xml:space="preserve"> an</w:t>
+      </w:r>
+      <w:r>
+        <w:t xml:space="preserve">d </w:t>
+      </w:r>
+      <w:r>
+        <w:t xml:space="preserve">this </w:t>
+      </w:r>
+      <w:r>
+        <w:t>assignment</w:t>
+      </w:r>
+      <w:r>
+        <w:t xml:space="preserve"> confirmed that</w:t>
+      </w:r>
+      <w:r>
+        <w:t xml:space="preserve"> idea</w:t>
+      </w:r>
+      <w:r>
+        <w:t>.</w:t>
+      </w:r>
+      <w:r>
+        <w:t xml:space="preserve"> </w:t>
+      </w:r>
+      <w:r>
+        <w:t xml:space="preserve">I found the </w:t>
+      </w:r>
+      <w:r>
+        <w:t>customer feedback to be especially helpful</w:t>
+      </w:r>
+      <w:r>
+        <w:t xml:space="preserve"> with the prototyping process. Even though we</w:t>
+      </w:r>
+      <w:r>
+        <w:t xml:space="preserve"> were a large class, and it was difficult to get individual feedback during class time,</w:t>
+      </w:r>
+      <w:r>
+        <w:t xml:space="preserve"> it was still very useful to </w:t>
+      </w:r>
+      <w:r>
+        <w:t xml:space="preserve">hear feedback </w:t>
+      </w:r>
+      <w:r>
+        <w:t>on other student’s projects</w:t>
+      </w:r>
+      <w:r>
+        <w:t xml:space="preserve"> and apply it </w:t>
+      </w:r>
+      <w:r>
+        <w:t>to your own</w:t>
+      </w:r>
+      <w:r>
+        <w:t>.</w:t>
+      </w:r>
+      <w:r>
+        <w:t xml:space="preserve"> </w:t>
       </w:r>
     </w:p>
-    <w:p/>
     <w:p>
+      <w:pPr>
+        <w:jc w:val="both"/>
+      </w:pPr>
+    </w:p>
+    <w:p>
+      <w:pPr>
+        <w:jc w:val="both"/>
+      </w:pPr>
+      <w:r>
+        <w:t>If I had more time, I would</w:t>
+      </w:r>
+      <w:r>
+        <w:t xml:space="preserve"> </w:t>
+      </w:r>
+      <w:r>
+        <w:t xml:space="preserve">have spent more time on the </w:t>
+      </w:r>
+      <w:r>
+        <w:t>statistical</w:t>
+      </w:r>
+      <w:r>
+        <w:t xml:space="preserve"> analysis of the data, rather than getting the </w:t>
+      </w:r>
+      <w:r>
+        <w:t xml:space="preserve">animation to work. </w:t>
+      </w:r>
+      <w:r>
+        <w:t xml:space="preserve">There is a lot more normalization </w:t>
+      </w:r>
+      <w:r>
+        <w:t xml:space="preserve">to </w:t>
+      </w:r>
+      <w:r>
+        <w:t xml:space="preserve">overall immigration and emigration </w:t>
+      </w:r>
+      <w:r>
+        <w:t>in Illinois,</w:t>
+      </w:r>
+      <w:r>
+        <w:t xml:space="preserve"> </w:t>
+      </w:r>
+      <w:r>
+        <w:t>birth rat</w:t>
+      </w:r>
+      <w:r>
+        <w:t>es</w:t>
+      </w:r>
+      <w:r>
+        <w:t xml:space="preserve">, </w:t>
+      </w:r>
+      <w:r>
+        <w:t xml:space="preserve">high school graduation rates, </w:t>
+      </w:r>
+      <w:r>
+        <w:t xml:space="preserve">applications </w:t>
+      </w:r>
+      <w:r>
+        <w:t xml:space="preserve">received, first year retention rates, etc. </w:t>
+      </w:r>
+    </w:p>
+    <w:p>
+      <w:pPr>
+        <w:jc w:val="both"/>
+      </w:pPr>
+    </w:p>
+    <w:p>
+      <w:pPr>
+        <w:jc w:val="both"/>
+      </w:pPr>
+      <w:r>
+        <w:t xml:space="preserve">My biggest </w:t>
+      </w:r>
+      <w:r>
+        <w:t>challenge</w:t>
+      </w:r>
+      <w:r>
+        <w:t xml:space="preserve"> </w:t>
+      </w:r>
+      <w:r>
+        <w:t xml:space="preserve">in </w:t>
+      </w:r>
+      <w:r>
+        <w:t>this</w:t>
+      </w:r>
+      <w:r>
+        <w:t xml:space="preserve"> project </w:t>
+      </w:r>
+      <w:r>
+        <w:t xml:space="preserve">was </w:t>
+      </w:r>
+      <w:r>
+        <w:t xml:space="preserve">figuring out </w:t>
+      </w:r>
+      <w:r>
+        <w:t>how to</w:t>
+      </w:r>
+      <w:r>
+        <w:t xml:space="preserve"> structure the data into a</w:t>
+      </w:r>
+      <w:r>
+        <w:t xml:space="preserve">n easily readable </w:t>
+      </w:r>
+      <w:r>
+        <w:t>format</w:t>
+      </w:r>
+      <w:r>
+        <w:t xml:space="preserve"> as well as</w:t>
+      </w:r>
+      <w:r>
+        <w:t xml:space="preserve"> </w:t>
+      </w:r>
+      <w:r>
+        <w:t>using</w:t>
+      </w:r>
+      <w:r>
+        <w:t xml:space="preserve"> the R animation </w:t>
+      </w:r>
+      <w:r>
+        <w:t>packag</w:t>
+      </w:r>
+      <w:r>
+        <w:t>es</w:t>
+      </w:r>
+      <w:r>
+        <w:t xml:space="preserve">. </w:t>
+      </w:r>
+      <w:r>
+        <w:t xml:space="preserve"> </w:t>
+      </w:r>
+      <w:r>
+        <w:t xml:space="preserve">The data on the </w:t>
+      </w:r>
+      <w:r>
+        <w:t>website was easily visually readable, bu</w:t>
+      </w:r>
+      <w:r>
+        <w:t xml:space="preserve">t </w:t>
+      </w:r>
+      <w:r>
+        <w:t xml:space="preserve">I found it much harder to </w:t>
+      </w:r>
+      <w:r>
+        <w:t>read it in via R.</w:t>
+      </w:r>
       <w:bookmarkStart w:id="0" w:name="_GoBack"/>
       <w:bookmarkEnd w:id="0"/>
     </w:p>
@@ -448,6 +618,7 @@
     <w:lsdException w:name="HTML Sample" w:semiHidden="1" w:unhideWhenUsed="1"/>
     <w:lsdException w:name="HTML Typewriter" w:semiHidden="1" w:unhideWhenUsed="1"/>
     <w:lsdException w:name="HTML Variable" w:semiHidden="1" w:unhideWhenUsed="1"/>
+    <w:lsdException w:name="Normal Table" w:semiHidden="1" w:unhideWhenUsed="1"/>
     <w:lsdException w:name="annotation subject" w:semiHidden="1" w:unhideWhenUsed="1"/>
     <w:lsdException w:name="No List" w:semiHidden="1" w:unhideWhenUsed="1"/>
     <w:lsdException w:name="Outline List 1" w:semiHidden="1" w:unhideWhenUsed="1"/>
@@ -494,8 +665,10 @@
     <w:lsdException w:name="Table Subtle 2" w:semiHidden="1" w:unhideWhenUsed="1"/>
     <w:lsdException w:name="Table Web 1" w:semiHidden="1" w:unhideWhenUsed="1"/>
     <w:lsdException w:name="Table Web 2" w:semiHidden="1" w:unhideWhenUsed="1"/>
+    <w:lsdException w:name="Table Web 3" w:semiHidden="1" w:unhideWhenUsed="1"/>
     <w:lsdException w:name="Balloon Text" w:semiHidden="1" w:unhideWhenUsed="1"/>
     <w:lsdException w:name="Table Grid" w:uiPriority="39"/>
+    <w:lsdException w:name="Table Theme" w:semiHidden="1" w:unhideWhenUsed="1"/>
     <w:lsdException w:name="Placeholder Text" w:semiHidden="1"/>
     <w:lsdException w:name="No Spacing" w:uiPriority="1" w:qFormat="1"/>
     <w:lsdException w:name="Light Shading" w:uiPriority="60"/>

</xml_diff>